<commit_message>
Added Brian and Emmanuel's Bio to Business Proposal
</commit_message>
<xml_diff>
--- a/BusinessProposal.docx
+++ b/BusinessProposal.docx
@@ -475,6 +475,74 @@
     </w:p>
     <w:p>
       <w:pPr>
+        <w:pStyle w:val="Standard"/>
+        <w:ind w:left="720"/>
+      </w:pPr>
+    </w:p>
+    <w:p>
+      <w:pPr>
+        <w:pStyle w:val="Standard"/>
+        <w:ind w:left="720"/>
+      </w:pPr>
+    </w:p>
+    <w:p>
+      <w:pPr>
+        <w:pStyle w:val="Standard"/>
+        <w:numPr>
+          <w:ilvl w:val="1"/>
+          <w:numId w:val="2"/>
+        </w:numPr>
+      </w:pPr>
+      <w:r>
+        <w:t xml:space="preserve">Brian Steadman is an undergraduate computer science student at CSUEB. I’m the guy who came up with the idea </w:t>
+      </w:r>
+      <w:proofErr w:type="gramStart"/>
+      <w:r>
+        <w:t>and also</w:t>
+      </w:r>
+      <w:proofErr w:type="gramEnd"/>
+      <w:r>
+        <w:t xml:space="preserve"> part leader of the group as we’re all taking responsibility for different parts of the project. The goal of our project is to create something that could maybe help someone come up with a decisive answer to anyone looking for something to do research on or a topic for a group project.</w:t>
+      </w:r>
+    </w:p>
+    <w:p>
+      <w:pPr>
+        <w:pStyle w:val="Standard"/>
+        <w:numPr>
+          <w:ilvl w:val="1"/>
+          <w:numId w:val="2"/>
+        </w:numPr>
+      </w:pPr>
+      <w:r>
+        <w:t>Emmanuel Gonzalez</w:t>
+      </w:r>
+    </w:p>
+    <w:p>
+      <w:pPr>
+        <w:pStyle w:val="Standard"/>
+        <w:ind w:left="1440"/>
+      </w:pPr>
+      <w:r>
+        <w:t>Undergraduate computer science student at CSUEB. As a team member of Make UP Your Mind I aid in the construction of developing a program that assists individuals and teams to come to an agreeing decision whether it be a on a research topic or for your own personal choice.</w:t>
+      </w:r>
+    </w:p>
+    <w:p>
+      <w:pPr>
+        <w:shd w:val="clear" w:color="auto" w:fill="FFFFFF"/>
+        <w:spacing w:before="100" w:beforeAutospacing="1" w:after="100" w:afterAutospacing="1" w:line="240" w:lineRule="auto"/>
+        <w:ind w:left="720"/>
+        <w:rPr>
+          <w:rFonts w:ascii="Arial" w:eastAsia="Times New Roman" w:hAnsi="Arial" w:cs="Arial"/>
+          <w:color w:val="757575"/>
+          <w:sz w:val="18"/>
+          <w:szCs w:val="18"/>
+        </w:rPr>
+      </w:pPr>
+      <w:bookmarkStart w:id="0" w:name="_GoBack"/>
+    </w:p>
+    <w:bookmarkEnd w:id="0"/>
+    <w:p>
+      <w:pPr>
         <w:numPr>
           <w:ilvl w:val="0"/>
           <w:numId w:val="2"/>
@@ -506,18 +574,7 @@
           <w:sz w:val="18"/>
           <w:szCs w:val="18"/>
         </w:rPr>
-        <w:t>for the next three to five years. In addition, please share at least one case study of the closest potential competitor and what you learned from it in terms</w:t>
-      </w:r>
-      <w:bookmarkStart w:id="0" w:name="_GoBack"/>
-      <w:bookmarkEnd w:id="0"/>
-      <w:r>
-        <w:rPr>
-          <w:rFonts w:ascii="Arial" w:eastAsia="Times New Roman" w:hAnsi="Arial" w:cs="Arial"/>
-          <w:color w:val="757575"/>
-          <w:sz w:val="18"/>
-          <w:szCs w:val="18"/>
-        </w:rPr>
-        <w:t xml:space="preserve"> of maximizing the startups potential for the future.</w:t>
+        <w:t>for the next three to five years. In addition, please share at least one case study of the closest potential competitor and what you learned from it in terms of maximizing the startups potential for the future.</w:t>
       </w:r>
     </w:p>
     <w:p>
@@ -542,6 +599,7 @@
           <w:sz w:val="18"/>
           <w:szCs w:val="18"/>
         </w:rPr>
+        <w:lastRenderedPageBreak/>
         <w:t>What are the</w:t>
       </w:r>
       <w:r>
@@ -973,6 +1031,7 @@
     <w:lsdException w:name="HTML Sample" w:semiHidden="1" w:unhideWhenUsed="1"/>
     <w:lsdException w:name="HTML Typewriter" w:semiHidden="1" w:unhideWhenUsed="1"/>
     <w:lsdException w:name="HTML Variable" w:semiHidden="1" w:unhideWhenUsed="1"/>
+    <w:lsdException w:name="Normal Table" w:semiHidden="1" w:unhideWhenUsed="1"/>
     <w:lsdException w:name="annotation subject" w:semiHidden="1" w:unhideWhenUsed="1"/>
     <w:lsdException w:name="No List" w:semiHidden="1" w:unhideWhenUsed="1"/>
     <w:lsdException w:name="Outline List 1" w:semiHidden="1" w:unhideWhenUsed="1"/>
@@ -1018,9 +1077,11 @@
     <w:lsdException w:name="Table Subtle 1" w:semiHidden="1" w:unhideWhenUsed="1"/>
     <w:lsdException w:name="Table Subtle 2" w:semiHidden="1" w:unhideWhenUsed="1"/>
     <w:lsdException w:name="Table Web 1" w:semiHidden="1" w:unhideWhenUsed="1"/>
+    <w:lsdException w:name="Table Web 2" w:semiHidden="1" w:unhideWhenUsed="1"/>
     <w:lsdException w:name="Table Web 3" w:semiHidden="1" w:unhideWhenUsed="1"/>
     <w:lsdException w:name="Balloon Text" w:semiHidden="1" w:unhideWhenUsed="1"/>
     <w:lsdException w:name="Table Grid" w:uiPriority="39"/>
+    <w:lsdException w:name="Table Theme" w:semiHidden="1" w:unhideWhenUsed="1"/>
     <w:lsdException w:name="Placeholder Text" w:semiHidden="1"/>
     <w:lsdException w:name="No Spacing" w:uiPriority="1" w:qFormat="1"/>
     <w:lsdException w:name="Light Shading" w:uiPriority="60"/>
@@ -1306,6 +1367,22 @@
       <w:ind w:left="720"/>
       <w:contextualSpacing/>
     </w:pPr>
+  </w:style>
+  <w:style w:type="paragraph" w:customStyle="1" w:styleId="Standard">
+    <w:name w:val="Standard"/>
+    <w:rsid w:val="00900C9D"/>
+    <w:pPr>
+      <w:suppressAutoHyphens/>
+      <w:autoSpaceDN w:val="0"/>
+      <w:spacing w:after="0" w:line="240" w:lineRule="auto"/>
+    </w:pPr>
+    <w:rPr>
+      <w:rFonts w:ascii="Liberation Serif" w:eastAsia="NSimSun" w:hAnsi="Liberation Serif" w:cs="Arial"/>
+      <w:kern w:val="3"/>
+      <w:sz w:val="24"/>
+      <w:szCs w:val="24"/>
+      <w:lang w:eastAsia="zh-CN" w:bidi="hi-IN"/>
+    </w:rPr>
   </w:style>
 </w:styles>
 </file>

</xml_diff>

<commit_message>
Emmanuel and Brians Bios
</commit_message>
<xml_diff>
--- a/BusinessProposal.docx
+++ b/BusinessProposal.docx
@@ -179,67 +179,7 @@
           <w:sz w:val="18"/>
           <w:szCs w:val="18"/>
         </w:rPr>
-        <w:t xml:space="preserve">? </w:t>
-      </w:r>
-      <w:proofErr w:type="gramStart"/>
-      <w:r>
-        <w:rPr>
-          <w:rFonts w:ascii="Arial" w:eastAsia="Times New Roman" w:hAnsi="Arial" w:cs="Arial"/>
-          <w:color w:val="757575"/>
-          <w:sz w:val="18"/>
-          <w:szCs w:val="18"/>
-        </w:rPr>
-        <w:t>List  2</w:t>
-      </w:r>
-      <w:proofErr w:type="gramEnd"/>
-      <w:r>
-        <w:rPr>
-          <w:rFonts w:ascii="Arial" w:eastAsia="Times New Roman" w:hAnsi="Arial" w:cs="Arial"/>
-          <w:color w:val="757575"/>
-          <w:sz w:val="18"/>
-          <w:szCs w:val="18"/>
-        </w:rPr>
-        <w:t xml:space="preserve"> or 3 key questions that will guide the startup's choices. These should be essential questions that serve as touchstones </w:t>
-      </w:r>
-      <w:proofErr w:type="spellStart"/>
-      <w:r>
-        <w:rPr>
-          <w:rFonts w:ascii="Arial" w:eastAsia="Times New Roman" w:hAnsi="Arial" w:cs="Arial"/>
-          <w:color w:val="757575"/>
-          <w:sz w:val="18"/>
-          <w:szCs w:val="18"/>
-        </w:rPr>
-        <w:t>tt</w:t>
-      </w:r>
-      <w:proofErr w:type="spellEnd"/>
-      <w:r>
-        <w:rPr>
-          <w:rFonts w:ascii="Arial" w:eastAsia="Times New Roman" w:hAnsi="Arial" w:cs="Arial"/>
-          <w:color w:val="757575"/>
-          <w:sz w:val="18"/>
-          <w:szCs w:val="18"/>
-        </w:rPr>
-        <w:t xml:space="preserve"> </w:t>
-      </w:r>
-      <w:proofErr w:type="spellStart"/>
-      <w:r>
-        <w:rPr>
-          <w:rFonts w:ascii="Arial" w:eastAsia="Times New Roman" w:hAnsi="Arial" w:cs="Arial"/>
-          <w:color w:val="757575"/>
-          <w:sz w:val="18"/>
-          <w:szCs w:val="18"/>
-        </w:rPr>
-        <w:t>orect</w:t>
-      </w:r>
-      <w:proofErr w:type="spellEnd"/>
-      <w:r>
-        <w:rPr>
-          <w:rFonts w:ascii="Arial" w:eastAsia="Times New Roman" w:hAnsi="Arial" w:cs="Arial"/>
-          <w:color w:val="757575"/>
-          <w:sz w:val="18"/>
-          <w:szCs w:val="18"/>
-        </w:rPr>
-        <w:t xml:space="preserve"> work. For instance, how can the startup have impact? What engages our passions?</w:t>
+        <w:t>? List  2 or 3 key questions that will guide the startup's choices. These should be essential questions that serve as touchstones tt orect work. For instance, how can the startup have impact? What engages our passions?</w:t>
       </w:r>
     </w:p>
     <w:p>
@@ -337,27 +277,7 @@
           <w:sz w:val="18"/>
           <w:szCs w:val="18"/>
         </w:rPr>
-        <w:t xml:space="preserve">o have an accord on what project to do and </w:t>
-      </w:r>
-      <w:proofErr w:type="gramStart"/>
-      <w:r>
-        <w:rPr>
-          <w:rFonts w:ascii="Arial" w:eastAsia="Times New Roman" w:hAnsi="Arial" w:cs="Arial"/>
-          <w:color w:val="757575"/>
-          <w:sz w:val="18"/>
-          <w:szCs w:val="18"/>
-        </w:rPr>
-        <w:t>in essence a</w:t>
-      </w:r>
-      <w:proofErr w:type="gramEnd"/>
-      <w:r>
-        <w:rPr>
-          <w:rFonts w:ascii="Arial" w:eastAsia="Times New Roman" w:hAnsi="Arial" w:cs="Arial"/>
-          <w:color w:val="757575"/>
-          <w:sz w:val="18"/>
-          <w:szCs w:val="18"/>
-        </w:rPr>
-        <w:t xml:space="preserve"> lot of time can sometimes be wasted on making such agreements. Even then, if all agree with each other, sub-decisions can cause further conflicts. Having a program to decide for you can assist in the advancement of a projects by eliminating the time wasted on decisions and allowing the team/ individual to advance forward.</w:t>
+        <w:t>o have an accord on what project to do and in essence a lot of time can sometimes be wasted on making such agreements. Even then, if all agree with each other, sub-decisions can cause further conflicts. Having a program to decide for you can assist in the advancement of a projects by eliminating the time wasted on decisions and allowing the team/ individual to advance forward.</w:t>
       </w:r>
     </w:p>
     <w:p>
@@ -477,12 +397,18 @@
       <w:pPr>
         <w:pStyle w:val="Standard"/>
         <w:ind w:left="720"/>
+        <w:rPr>
+          <w:rFonts w:hint="eastAsia"/>
+        </w:rPr>
       </w:pPr>
     </w:p>
     <w:p>
       <w:pPr>
         <w:pStyle w:val="Standard"/>
         <w:ind w:left="720"/>
+        <w:rPr>
+          <w:rFonts w:hint="eastAsia"/>
+        </w:rPr>
       </w:pPr>
     </w:p>
     <w:p>
@@ -492,17 +418,12 @@
           <w:ilvl w:val="1"/>
           <w:numId w:val="2"/>
         </w:numPr>
-      </w:pPr>
-      <w:r>
-        <w:t xml:space="preserve">Brian Steadman is an undergraduate computer science student at CSUEB. I’m the guy who came up with the idea </w:t>
-      </w:r>
-      <w:proofErr w:type="gramStart"/>
-      <w:r>
-        <w:t>and also</w:t>
-      </w:r>
-      <w:proofErr w:type="gramEnd"/>
-      <w:r>
-        <w:t xml:space="preserve"> part leader of the group as we’re all taking responsibility for different parts of the project. The goal of our project is to create something that could maybe help someone come up with a decisive answer to anyone looking for something to do research on or a topic for a group project.</w:t>
+        <w:rPr>
+          <w:rFonts w:hint="eastAsia"/>
+        </w:rPr>
+      </w:pPr>
+      <w:r>
+        <w:t>Brian Steadman is an undergraduate computer science student at CSUEB. I’m the guy who came up with the idea and also part leader of the group as we’re all taking responsibility for different parts of the project. The goal of our project is to create something that could maybe help someone come up with a decisive answer to anyone looking for something to do research on or a topic for a group project.</w:t>
       </w:r>
     </w:p>
     <w:p>
@@ -512,6 +433,9 @@
           <w:ilvl w:val="1"/>
           <w:numId w:val="2"/>
         </w:numPr>
+        <w:rPr>
+          <w:rFonts w:hint="eastAsia"/>
+        </w:rPr>
       </w:pPr>
       <w:r>
         <w:t>Emmanuel Gonzalez</w:t>
@@ -521,10 +445,18 @@
       <w:pPr>
         <w:pStyle w:val="Standard"/>
         <w:ind w:left="1440"/>
-      </w:pPr>
-      <w:r>
-        <w:t>Undergraduate computer science student at CSUEB. As a team member of Make UP Your Mind I aid in the construction of developing a program that assists individuals and teams to come to an agreeing decision whether it be a on a research topic or for your own personal choice.</w:t>
-      </w:r>
+        <w:rPr>
+          <w:rFonts w:hint="eastAsia"/>
+        </w:rPr>
+      </w:pPr>
+      <w:r>
+        <w:t>Undergraduate computer science student at CSUEB. As a team member of Make UP Your Mind I aid in the construction of developing a program that assists individuals and teams to come to an agreeing decision whether it be a on a research topic or for your own personal</w:t>
+      </w:r>
+      <w:r>
+        <w:t xml:space="preserve"> dilemmas.</w:t>
+      </w:r>
+      <w:bookmarkStart w:id="0" w:name="_GoBack"/>
+      <w:bookmarkEnd w:id="0"/>
     </w:p>
     <w:p>
       <w:pPr>
@@ -538,9 +470,7 @@
           <w:szCs w:val="18"/>
         </w:rPr>
       </w:pPr>
-      <w:bookmarkStart w:id="0" w:name="_GoBack"/>
-    </w:p>
-    <w:bookmarkEnd w:id="0"/>
+    </w:p>
     <w:p>
       <w:pPr>
         <w:numPr>
@@ -681,27 +611,7 @@
           <w:sz w:val="18"/>
           <w:szCs w:val="18"/>
         </w:rPr>
-        <w:t xml:space="preserve">- summarize is 6 words or less the </w:t>
-      </w:r>
-      <w:proofErr w:type="gramStart"/>
-      <w:r>
-        <w:rPr>
-          <w:rFonts w:ascii="Arial" w:eastAsia="Times New Roman" w:hAnsi="Arial" w:cs="Arial"/>
-          <w:color w:val="757575"/>
-          <w:sz w:val="18"/>
-          <w:szCs w:val="18"/>
-        </w:rPr>
-        <w:t>companies</w:t>
-      </w:r>
-      <w:proofErr w:type="gramEnd"/>
-      <w:r>
-        <w:rPr>
-          <w:rFonts w:ascii="Arial" w:eastAsia="Times New Roman" w:hAnsi="Arial" w:cs="Arial"/>
-          <w:color w:val="757575"/>
-          <w:sz w:val="18"/>
-          <w:szCs w:val="18"/>
-        </w:rPr>
-        <w:t xml:space="preserve"> goals/objectives (Here are some I have used for different research project/labs: bringing mobility to the low vision, human-centric vision solving real problems)</w:t>
+        <w:t>- summarize is 6 words or less the companies goals/objectives (Here are some I have used for different research project/labs: bringing mobility to the low vision, human-centric vision solving real problems)</w:t>
       </w:r>
     </w:p>
     <w:p>

</xml_diff>